<commit_message>
Console to Windows Form Conversion
</commit_message>
<xml_diff>
--- a/DualMeetManager/BLN4-13Performances.docx
+++ b/DualMeetManager/BLN4-13Performances.docx
@@ -525,6 +525,72 @@
           <w:b/>
         </w:rPr>
         <w:t>Girl's 3200:</w:t>
+      </w:r>
+      <w:r>
+        <w:rPr>
+          <w:b/>
+        </w:rPr>
+        <w:br/>
+      </w:r>
+    </w:p>
+    <w:p>
+      <w:pPr/>
+      <w:r>
+        <w:t>Event not competed in by this team</w:t>
+      </w:r>
+    </w:p>
+    <w:p>
+      <w:pPr/>
+      <w:r>
+        <w:rPr>
+          <w:b/>
+        </w:rPr>
+        <w:br/>
+      </w:r>
+      <w:r>
+        <w:rPr>
+          <w:b/>
+        </w:rPr>
+        <w:br/>
+      </w:r>
+      <w:r>
+        <w:rPr>
+          <w:b/>
+        </w:rPr>
+        <w:t>Girl's HH:</w:t>
+      </w:r>
+      <w:r>
+        <w:rPr>
+          <w:b/>
+        </w:rPr>
+        <w:br/>
+      </w:r>
+    </w:p>
+    <w:p>
+      <w:pPr/>
+      <w:r>
+        <w:t>Event not competed in by this team</w:t>
+      </w:r>
+    </w:p>
+    <w:p>
+      <w:pPr/>
+      <w:r>
+        <w:rPr>
+          <w:b/>
+        </w:rPr>
+        <w:br/>
+      </w:r>
+      <w:r>
+        <w:rPr>
+          <w:b/>
+        </w:rPr>
+        <w:br/>
+      </w:r>
+      <w:r>
+        <w:rPr>
+          <w:b/>
+        </w:rPr>
+        <w:t>Girl's 300H:</w:t>
       </w:r>
       <w:r>
         <w:rPr>

</xml_diff>